<commit_message>
added User Manual, Poster, Motivation
</commit_message>
<xml_diff>
--- a/Docs/Motivation.docx
+++ b/Docs/Motivation.docx
@@ -29,7 +29,7 @@
         <w:pStyle w:val="a5"/>
         <w:numPr>
           <w:ilvl w:val="0"/>
-          <w:numId w:val="2"/>
+          <w:numId w:val="10"/>
         </w:numPr>
         <w:rPr>
           <w:rFonts w:ascii="Times New Roman" w:hAnsi="Times New Roman" w:cs="Times New Roman"/>
@@ -41,29 +41,20 @@
       <w:r>
         <w:rPr>
           <w:rFonts w:ascii="Times New Roman" w:hAnsi="Times New Roman" w:cs="Times New Roman"/>
-          <w:sz w:val="28"/>
-          <w:szCs w:val="24"/>
-          <w:lang w:val="en-US"/>
-        </w:rPr>
-        <w:t>Definitions</w:t>
-      </w:r>
-      <w:r>
-        <w:rPr>
-          <w:rFonts w:ascii="Times New Roman" w:hAnsi="Times New Roman" w:cs="Times New Roman"/>
-          <w:sz w:val="24"/>
-          <w:szCs w:val="24"/>
-          <w:lang w:val="en-US"/>
-        </w:rPr>
-        <w:t>.</w:t>
+          <w:sz w:val="24"/>
+          <w:szCs w:val="24"/>
+          <w:lang w:val="en-US"/>
+        </w:rPr>
+        <w:t>Definitions.</w:t>
       </w:r>
     </w:p>
     <w:p>
       <w:pPr>
-        <w:ind w:left="720"/>
-        <w:rPr>
-          <w:rFonts w:ascii="Times New Roman" w:hAnsi="Times New Roman" w:cs="Times New Roman"/>
-          <w:sz w:val="24"/>
-          <w:szCs w:val="36"/>
+        <w:ind w:left="708"/>
+        <w:rPr>
+          <w:rFonts w:ascii="Times New Roman" w:hAnsi="Times New Roman" w:cs="Times New Roman"/>
+          <w:sz w:val="24"/>
+          <w:szCs w:val="24"/>
           <w:lang w:val="en-US"/>
         </w:rPr>
       </w:pPr>
@@ -71,10 +62,8 @@
       <w:r>
         <w:rPr>
           <w:rFonts w:ascii="Times New Roman" w:hAnsi="Times New Roman" w:cs="Times New Roman"/>
-          <w:b/>
-          <w:bCs/>
-          <w:sz w:val="24"/>
-          <w:szCs w:val="36"/>
+          <w:sz w:val="24"/>
+          <w:szCs w:val="24"/>
           <w:lang w:val="en-US"/>
         </w:rPr>
         <w:t>I 4.0 or Industry</w:t>
@@ -83,42 +72,28 @@
       <w:r>
         <w:rPr>
           <w:rFonts w:ascii="Times New Roman" w:hAnsi="Times New Roman" w:cs="Times New Roman"/>
-          <w:b/>
-          <w:bCs/>
-          <w:sz w:val="24"/>
-          <w:szCs w:val="36"/>
-          <w:lang w:val="en-US"/>
-        </w:rPr>
-        <w:t xml:space="preserve"> 4.0 </w:t>
-      </w:r>
-      <w:r>
-        <w:rPr>
-          <w:rFonts w:ascii="Times New Roman" w:hAnsi="Times New Roman" w:cs="Times New Roman"/>
-          <w:sz w:val="24"/>
-          <w:szCs w:val="36"/>
-          <w:lang w:val="en-US"/>
-        </w:rPr>
-        <w:t>is a combination of production methods with state-of-the-art information and communication technology. In the world of Industry 4.0, people, machines, equipment, logistics systems and products communicate and cooperate with each other directly.</w:t>
+          <w:sz w:val="24"/>
+          <w:szCs w:val="24"/>
+          <w:lang w:val="en-US"/>
+        </w:rPr>
+        <w:t xml:space="preserve"> 4.0 is a combination of production methods with state-of-the-art information and communication technology. In the world of Industry 4.0, people, machines, equipment, logistics systems and products communicate and cooperate with each other directly.</w:t>
       </w:r>
     </w:p>
     <w:p>
       <w:pPr>
-        <w:ind w:left="720"/>
-        <w:rPr>
-          <w:rFonts w:ascii="Times New Roman" w:hAnsi="Times New Roman" w:cs="Times New Roman"/>
-          <w:bCs/>
-          <w:sz w:val="24"/>
-          <w:szCs w:val="36"/>
-          <w:lang w:val="en-US"/>
-        </w:rPr>
-      </w:pPr>
-      <w:r>
-        <w:rPr>
-          <w:rFonts w:ascii="Times New Roman" w:hAnsi="Times New Roman" w:cs="Times New Roman"/>
-          <w:b/>
-          <w:bCs/>
-          <w:sz w:val="24"/>
-          <w:szCs w:val="36"/>
+        <w:ind w:left="708"/>
+        <w:rPr>
+          <w:rFonts w:ascii="Times New Roman" w:hAnsi="Times New Roman" w:cs="Times New Roman"/>
+          <w:sz w:val="24"/>
+          <w:szCs w:val="24"/>
+          <w:lang w:val="en-US"/>
+        </w:rPr>
+      </w:pPr>
+      <w:r>
+        <w:rPr>
+          <w:rFonts w:ascii="Times New Roman" w:hAnsi="Times New Roman" w:cs="Times New Roman"/>
+          <w:sz w:val="24"/>
+          <w:szCs w:val="24"/>
           <w:lang w:val="en-US"/>
         </w:rPr>
         <w:t>AML</w:t>
@@ -126,53 +101,18 @@
       <w:r>
         <w:rPr>
           <w:rFonts w:ascii="Times New Roman" w:hAnsi="Times New Roman" w:cs="Times New Roman"/>
-          <w:b/>
-          <w:bCs/>
-          <w:sz w:val="24"/>
-          <w:szCs w:val="36"/>
-          <w:lang w:val="en-US"/>
-        </w:rPr>
-        <w:t xml:space="preserve"> (</w:t>
-      </w:r>
-      <w:r>
-        <w:rPr>
-          <w:rFonts w:ascii="Times New Roman" w:hAnsi="Times New Roman" w:cs="Times New Roman"/>
-          <w:b/>
-          <w:bCs/>
-          <w:sz w:val="24"/>
-          <w:szCs w:val="36"/>
-          <w:lang w:val="en-US"/>
-        </w:rPr>
-        <w:t>Automation Mark-up Language</w:t>
-      </w:r>
-      <w:r>
-        <w:rPr>
-          <w:rFonts w:ascii="Times New Roman" w:hAnsi="Times New Roman" w:cs="Times New Roman"/>
-          <w:b/>
-          <w:bCs/>
-          <w:sz w:val="24"/>
-          <w:szCs w:val="36"/>
-          <w:lang w:val="en-US"/>
-        </w:rPr>
-        <w:t xml:space="preserve">) </w:t>
-      </w:r>
-      <w:r>
-        <w:rPr>
-          <w:rFonts w:ascii="Times New Roman" w:hAnsi="Times New Roman" w:cs="Times New Roman"/>
-          <w:bCs/>
-          <w:sz w:val="24"/>
-          <w:szCs w:val="36"/>
-          <w:lang w:val="en-US"/>
-        </w:rPr>
-        <w:t xml:space="preserve">is a neutral data format based on XML for the storage and exchange of plant engineering information, which </w:t>
+          <w:sz w:val="24"/>
+          <w:szCs w:val="24"/>
+          <w:lang w:val="en-US"/>
+        </w:rPr>
+        <w:t xml:space="preserve"> (Automation Mark-up Language) is a neutral data format based on XML for the storage and exchange of plant engineering information, which </w:t>
       </w:r>
       <w:proofErr w:type="gramStart"/>
       <w:r>
         <w:rPr>
           <w:rFonts w:ascii="Times New Roman" w:hAnsi="Times New Roman" w:cs="Times New Roman"/>
-          <w:bCs/>
-          <w:sz w:val="24"/>
-          <w:szCs w:val="36"/>
+          <w:sz w:val="24"/>
+          <w:szCs w:val="24"/>
           <w:lang w:val="en-US"/>
         </w:rPr>
         <w:t>is provided</w:t>
@@ -181,9 +121,8 @@
       <w:r>
         <w:rPr>
           <w:rFonts w:ascii="Times New Roman" w:hAnsi="Times New Roman" w:cs="Times New Roman"/>
-          <w:bCs/>
-          <w:sz w:val="24"/>
-          <w:szCs w:val="36"/>
+          <w:sz w:val="24"/>
+          <w:szCs w:val="24"/>
           <w:lang w:val="en-US"/>
         </w:rPr>
         <w:t xml:space="preserve"> as open standard. Goal of </w:t>
@@ -192,9 +131,8 @@
       <w:r>
         <w:rPr>
           <w:rFonts w:ascii="Times New Roman" w:hAnsi="Times New Roman" w:cs="Times New Roman"/>
-          <w:bCs/>
-          <w:sz w:val="24"/>
-          <w:szCs w:val="36"/>
+          <w:sz w:val="24"/>
+          <w:szCs w:val="24"/>
           <w:lang w:val="en-US"/>
         </w:rPr>
         <w:t>AutomationML</w:t>
@@ -203,9 +141,8 @@
       <w:r>
         <w:rPr>
           <w:rFonts w:ascii="Times New Roman" w:hAnsi="Times New Roman" w:cs="Times New Roman"/>
-          <w:bCs/>
-          <w:sz w:val="24"/>
-          <w:szCs w:val="36"/>
+          <w:sz w:val="24"/>
+          <w:szCs w:val="24"/>
           <w:lang w:val="en-US"/>
         </w:rPr>
         <w:t xml:space="preserve"> is to interconnect the heterogeneous tool landscape of modern engineering tools in their different disciplines, e.g. mechanical plant engineering,           electrical design, HMI development, PLC, robot control.</w:t>
@@ -213,22 +150,19 @@
     </w:p>
     <w:p>
       <w:pPr>
-        <w:ind w:left="720"/>
-        <w:rPr>
-          <w:rFonts w:ascii="Times New Roman" w:hAnsi="Times New Roman" w:cs="Times New Roman"/>
-          <w:bCs/>
-          <w:sz w:val="24"/>
-          <w:szCs w:val="36"/>
-          <w:lang w:val="en-US"/>
-        </w:rPr>
-      </w:pPr>
-      <w:r>
-        <w:rPr>
-          <w:rFonts w:ascii="Times New Roman" w:hAnsi="Times New Roman" w:cs="Times New Roman"/>
-          <w:b/>
-          <w:bCs/>
-          <w:sz w:val="24"/>
-          <w:szCs w:val="36"/>
+        <w:ind w:left="708"/>
+        <w:rPr>
+          <w:rFonts w:ascii="Times New Roman" w:hAnsi="Times New Roman" w:cs="Times New Roman"/>
+          <w:sz w:val="24"/>
+          <w:szCs w:val="24"/>
+          <w:lang w:val="en-US"/>
+        </w:rPr>
+      </w:pPr>
+      <w:r>
+        <w:rPr>
+          <w:rFonts w:ascii="Times New Roman" w:hAnsi="Times New Roman" w:cs="Times New Roman"/>
+          <w:sz w:val="24"/>
+          <w:szCs w:val="24"/>
           <w:lang w:val="en-US"/>
         </w:rPr>
         <w:t>OPCUA</w:t>
@@ -236,92 +170,17 @@
       <w:r>
         <w:rPr>
           <w:rFonts w:ascii="Times New Roman" w:hAnsi="Times New Roman" w:cs="Times New Roman"/>
-          <w:b/>
-          <w:bCs/>
-          <w:sz w:val="24"/>
-          <w:szCs w:val="36"/>
-          <w:lang w:val="en-US"/>
-        </w:rPr>
-        <w:t xml:space="preserve"> </w:t>
-      </w:r>
-      <w:r>
-        <w:rPr>
-          <w:rFonts w:ascii="Times New Roman" w:hAnsi="Times New Roman" w:cs="Times New Roman"/>
-          <w:bCs/>
-          <w:sz w:val="24"/>
-          <w:szCs w:val="36"/>
-          <w:lang w:val="en-US"/>
-        </w:rPr>
-        <w:t xml:space="preserve">is an industrial M2M communication protocol for interoperability developed by the OPC Foundation. It is the successor to Open </w:t>
-      </w:r>
-      <w:r>
-        <w:rPr>
-          <w:rFonts w:ascii="Times New Roman" w:hAnsi="Times New Roman" w:cs="Times New Roman"/>
-          <w:bCs/>
-          <w:sz w:val="24"/>
-          <w:szCs w:val="36"/>
-          <w:lang w:val="en-US"/>
-        </w:rPr>
-        <w:t xml:space="preserve">Platform Communications (OPC). </w:t>
-      </w:r>
-      <w:r>
-        <w:rPr>
-          <w:rFonts w:ascii="Times New Roman" w:hAnsi="Times New Roman" w:cs="Times New Roman"/>
-          <w:bCs/>
-          <w:sz w:val="24"/>
-          <w:szCs w:val="36"/>
-          <w:lang w:val="en-US"/>
-        </w:rPr>
-        <w:t>Although developed by the same organization, OPC UA differs signi</w:t>
-      </w:r>
-      <w:r>
-        <w:rPr>
-          <w:rFonts w:ascii="Times New Roman" w:hAnsi="Times New Roman" w:cs="Times New Roman"/>
-          <w:bCs/>
-          <w:sz w:val="24"/>
-          <w:szCs w:val="36"/>
-          <w:lang w:val="en-US"/>
-        </w:rPr>
-        <w:t xml:space="preserve">ficantly from its predecessor. </w:t>
-      </w:r>
-      <w:r>
-        <w:rPr>
-          <w:rFonts w:ascii="Times New Roman" w:hAnsi="Times New Roman" w:cs="Times New Roman"/>
-          <w:bCs/>
-          <w:sz w:val="24"/>
-          <w:szCs w:val="36"/>
-          <w:lang w:val="en-US"/>
-        </w:rPr>
-        <w:t xml:space="preserve">The Foundation's goal for this project was to provide a </w:t>
-      </w:r>
-      <w:r>
-        <w:rPr>
-          <w:rFonts w:ascii="Times New Roman" w:hAnsi="Times New Roman" w:cs="Times New Roman"/>
-          <w:bCs/>
-          <w:sz w:val="24"/>
-          <w:szCs w:val="36"/>
-          <w:lang w:val="en-US"/>
-        </w:rPr>
-        <w:t xml:space="preserve">path forward from the original </w:t>
-      </w:r>
-      <w:r>
-        <w:rPr>
-          <w:rFonts w:ascii="Times New Roman" w:hAnsi="Times New Roman" w:cs="Times New Roman"/>
-          <w:bCs/>
-          <w:sz w:val="24"/>
-          <w:szCs w:val="36"/>
-          <w:lang w:val="en-US"/>
-        </w:rPr>
-        <w:t>OPC communications model (</w:t>
-      </w:r>
-      <w:bookmarkStart w:id="0" w:name="_GoBack"/>
-      <w:bookmarkEnd w:id="0"/>
-      <w:r>
-        <w:rPr>
-          <w:rFonts w:ascii="Times New Roman" w:hAnsi="Times New Roman" w:cs="Times New Roman"/>
-          <w:bCs/>
-          <w:sz w:val="24"/>
-          <w:szCs w:val="36"/>
+          <w:sz w:val="24"/>
+          <w:szCs w:val="24"/>
+          <w:lang w:val="en-US"/>
+        </w:rPr>
+        <w:t xml:space="preserve"> is an industrial M2M communication protocol for interoperability developed by the OPC Foundation. It is the successor to Open Platform Communications (OPC). Although developed by the same organization, OPC UA differs significantly from its predecessor. The Foundation's goal for this project was to provide a path forward from the original OPC communications model (</w:t>
+      </w:r>
+      <w:r>
+        <w:rPr>
+          <w:rFonts w:ascii="Times New Roman" w:hAnsi="Times New Roman" w:cs="Times New Roman"/>
+          <w:sz w:val="24"/>
+          <w:szCs w:val="24"/>
           <w:lang w:val="en-US"/>
         </w:rPr>
         <w:t>namely,</w:t>
@@ -329,90 +188,18 @@
       <w:r>
         <w:rPr>
           <w:rFonts w:ascii="Times New Roman" w:hAnsi="Times New Roman" w:cs="Times New Roman"/>
-          <w:bCs/>
-          <w:sz w:val="24"/>
-          <w:szCs w:val="36"/>
-          <w:lang w:val="en-US"/>
-        </w:rPr>
-        <w:t xml:space="preserve"> the Microsoft Windows only p</w:t>
-      </w:r>
-      <w:r>
-        <w:rPr>
-          <w:rFonts w:ascii="Times New Roman" w:hAnsi="Times New Roman" w:cs="Times New Roman"/>
-          <w:bCs/>
-          <w:sz w:val="24"/>
-          <w:szCs w:val="36"/>
-          <w:lang w:val="en-US"/>
-        </w:rPr>
-        <w:t xml:space="preserve">rocess exchange COM/DCOM) to a </w:t>
-      </w:r>
-      <w:r>
-        <w:rPr>
-          <w:rFonts w:ascii="Times New Roman" w:hAnsi="Times New Roman" w:cs="Times New Roman"/>
-          <w:bCs/>
-          <w:sz w:val="24"/>
-          <w:szCs w:val="36"/>
-          <w:lang w:val="en-US"/>
-        </w:rPr>
-        <w:t>cross-platform service-oriented architecture (SOA) for process con</w:t>
-      </w:r>
-      <w:r>
-        <w:rPr>
-          <w:rFonts w:ascii="Times New Roman" w:hAnsi="Times New Roman" w:cs="Times New Roman"/>
-          <w:bCs/>
-          <w:sz w:val="24"/>
-          <w:szCs w:val="36"/>
-          <w:lang w:val="en-US"/>
-        </w:rPr>
-        <w:t xml:space="preserve">trol, while enhancing security </w:t>
-      </w:r>
-      <w:r>
-        <w:rPr>
-          <w:rFonts w:ascii="Times New Roman" w:hAnsi="Times New Roman" w:cs="Times New Roman"/>
-          <w:bCs/>
-          <w:sz w:val="24"/>
-          <w:szCs w:val="36"/>
-          <w:lang w:val="en-US"/>
-        </w:rPr>
-        <w:t>and providing an information model. After more than three y</w:t>
-      </w:r>
-      <w:r>
-        <w:rPr>
-          <w:rFonts w:ascii="Times New Roman" w:hAnsi="Times New Roman" w:cs="Times New Roman"/>
-          <w:bCs/>
-          <w:sz w:val="24"/>
-          <w:szCs w:val="36"/>
-          <w:lang w:val="en-US"/>
-        </w:rPr>
-        <w:t xml:space="preserve">ears of specification work and </w:t>
-      </w:r>
-      <w:r>
-        <w:rPr>
-          <w:rFonts w:ascii="Times New Roman" w:hAnsi="Times New Roman" w:cs="Times New Roman"/>
-          <w:bCs/>
-          <w:sz w:val="24"/>
-          <w:szCs w:val="36"/>
-          <w:lang w:val="en-US"/>
-        </w:rPr>
-        <w:t>another year for a prototype implementation, the first versi</w:t>
-      </w:r>
-      <w:r>
-        <w:rPr>
-          <w:rFonts w:ascii="Times New Roman" w:hAnsi="Times New Roman" w:cs="Times New Roman"/>
-          <w:bCs/>
-          <w:sz w:val="24"/>
-          <w:szCs w:val="36"/>
-          <w:lang w:val="en-US"/>
-        </w:rPr>
-        <w:t xml:space="preserve">on of the Unified Architecture </w:t>
+          <w:sz w:val="24"/>
+          <w:szCs w:val="24"/>
+          <w:lang w:val="en-US"/>
+        </w:rPr>
+        <w:t xml:space="preserve"> the Microsoft Windows only process exchange COM/DCOM) to a cross-platform service-oriented architecture (SOA) for process control, while enhancing security and providing an information model. After more than three years of specification work and another year for a prototype implementation, the first version of the Unified Architecture </w:t>
       </w:r>
       <w:proofErr w:type="gramStart"/>
       <w:r>
         <w:rPr>
           <w:rFonts w:ascii="Times New Roman" w:hAnsi="Times New Roman" w:cs="Times New Roman"/>
-          <w:bCs/>
-          <w:sz w:val="24"/>
-          <w:szCs w:val="36"/>
+          <w:sz w:val="24"/>
+          <w:szCs w:val="24"/>
           <w:lang w:val="en-US"/>
         </w:rPr>
         <w:t>was released</w:t>
@@ -421,9 +208,8 @@
       <w:r>
         <w:rPr>
           <w:rFonts w:ascii="Times New Roman" w:hAnsi="Times New Roman" w:cs="Times New Roman"/>
-          <w:bCs/>
-          <w:sz w:val="24"/>
-          <w:szCs w:val="36"/>
+          <w:sz w:val="24"/>
+          <w:szCs w:val="24"/>
           <w:lang w:val="en-US"/>
         </w:rPr>
         <w:t xml:space="preserve"> in 2006.</w:t>
@@ -434,19 +220,19 @@
         <w:pStyle w:val="a5"/>
         <w:numPr>
           <w:ilvl w:val="0"/>
-          <w:numId w:val="2"/>
+          <w:numId w:val="10"/>
         </w:numPr>
         <w:rPr>
           <w:rFonts w:ascii="Times New Roman" w:hAnsi="Times New Roman" w:cs="Times New Roman"/>
-          <w:sz w:val="28"/>
-          <w:szCs w:val="24"/>
-          <w:lang w:val="en-US"/>
-        </w:rPr>
-      </w:pPr>
-      <w:r>
-        <w:rPr>
-          <w:rFonts w:ascii="Times New Roman" w:hAnsi="Times New Roman" w:cs="Times New Roman"/>
-          <w:sz w:val="28"/>
+          <w:sz w:val="24"/>
+          <w:szCs w:val="24"/>
+          <w:lang w:val="en-US"/>
+        </w:rPr>
+      </w:pPr>
+      <w:r>
+        <w:rPr>
+          <w:rFonts w:ascii="Times New Roman" w:hAnsi="Times New Roman" w:cs="Times New Roman"/>
+          <w:sz w:val="24"/>
           <w:szCs w:val="24"/>
           <w:lang w:val="en-US"/>
         </w:rPr>
@@ -458,20 +244,20 @@
         <w:pStyle w:val="a5"/>
         <w:numPr>
           <w:ilvl w:val="0"/>
-          <w:numId w:val="5"/>
+          <w:numId w:val="9"/>
         </w:numPr>
         <w:rPr>
           <w:rFonts w:ascii="Times New Roman" w:hAnsi="Times New Roman" w:cs="Times New Roman"/>
           <w:sz w:val="24"/>
-          <w:szCs w:val="36"/>
-          <w:lang w:val="en-US"/>
-        </w:rPr>
-      </w:pPr>
-      <w:r>
-        <w:rPr>
-          <w:rFonts w:ascii="Times New Roman" w:hAnsi="Times New Roman" w:cs="Times New Roman"/>
-          <w:sz w:val="24"/>
-          <w:szCs w:val="36"/>
+          <w:szCs w:val="24"/>
+          <w:lang w:val="en-US"/>
+        </w:rPr>
+      </w:pPr>
+      <w:r>
+        <w:rPr>
+          <w:rFonts w:ascii="Times New Roman" w:hAnsi="Times New Roman" w:cs="Times New Roman"/>
+          <w:sz w:val="24"/>
+          <w:szCs w:val="24"/>
           <w:lang w:val="en-US"/>
         </w:rPr>
         <w:t>Globalization forces large companies to go international</w:t>
@@ -482,20 +268,20 @@
         <w:pStyle w:val="a5"/>
         <w:numPr>
           <w:ilvl w:val="0"/>
-          <w:numId w:val="5"/>
+          <w:numId w:val="9"/>
         </w:numPr>
         <w:rPr>
           <w:rFonts w:ascii="Times New Roman" w:hAnsi="Times New Roman" w:cs="Times New Roman"/>
           <w:sz w:val="24"/>
-          <w:szCs w:val="36"/>
-          <w:lang w:val="en-US"/>
-        </w:rPr>
-      </w:pPr>
-      <w:r>
-        <w:rPr>
-          <w:rFonts w:ascii="Times New Roman" w:hAnsi="Times New Roman" w:cs="Times New Roman"/>
-          <w:sz w:val="24"/>
-          <w:szCs w:val="36"/>
+          <w:szCs w:val="24"/>
+          <w:lang w:val="en-US"/>
+        </w:rPr>
+      </w:pPr>
+      <w:r>
+        <w:rPr>
+          <w:rFonts w:ascii="Times New Roman" w:hAnsi="Times New Roman" w:cs="Times New Roman"/>
+          <w:sz w:val="24"/>
+          <w:szCs w:val="24"/>
           <w:lang w:val="en-US"/>
         </w:rPr>
         <w:t>Multinational companies tend to consolidate the standards</w:t>
@@ -506,20 +292,20 @@
         <w:pStyle w:val="a5"/>
         <w:numPr>
           <w:ilvl w:val="0"/>
-          <w:numId w:val="5"/>
+          <w:numId w:val="9"/>
         </w:numPr>
         <w:rPr>
           <w:rFonts w:ascii="Times New Roman" w:hAnsi="Times New Roman" w:cs="Times New Roman"/>
           <w:sz w:val="24"/>
-          <w:szCs w:val="36"/>
-          <w:lang w:val="en-US"/>
-        </w:rPr>
-      </w:pPr>
-      <w:r>
-        <w:rPr>
-          <w:rFonts w:ascii="Times New Roman" w:hAnsi="Times New Roman" w:cs="Times New Roman"/>
-          <w:sz w:val="24"/>
-          <w:szCs w:val="36"/>
+          <w:szCs w:val="24"/>
+          <w:lang w:val="en-US"/>
+        </w:rPr>
+      </w:pPr>
+      <w:r>
+        <w:rPr>
+          <w:rFonts w:ascii="Times New Roman" w:hAnsi="Times New Roman" w:cs="Times New Roman"/>
+          <w:sz w:val="24"/>
+          <w:szCs w:val="24"/>
           <w:lang w:val="en-US"/>
         </w:rPr>
         <w:t>Different industrial standards need to be matched</w:t>
@@ -530,20 +316,20 @@
         <w:pStyle w:val="a5"/>
         <w:numPr>
           <w:ilvl w:val="0"/>
-          <w:numId w:val="5"/>
+          <w:numId w:val="9"/>
         </w:numPr>
         <w:rPr>
           <w:rFonts w:ascii="Times New Roman" w:hAnsi="Times New Roman" w:cs="Times New Roman"/>
           <w:sz w:val="24"/>
-          <w:szCs w:val="36"/>
-          <w:lang w:val="en-US"/>
-        </w:rPr>
-      </w:pPr>
-      <w:r>
-        <w:rPr>
-          <w:rFonts w:ascii="Times New Roman" w:hAnsi="Times New Roman" w:cs="Times New Roman"/>
-          <w:sz w:val="24"/>
-          <w:szCs w:val="36"/>
+          <w:szCs w:val="24"/>
+          <w:lang w:val="en-US"/>
+        </w:rPr>
+      </w:pPr>
+      <w:r>
+        <w:rPr>
+          <w:rFonts w:ascii="Times New Roman" w:hAnsi="Times New Roman" w:cs="Times New Roman"/>
+          <w:sz w:val="24"/>
+          <w:szCs w:val="24"/>
           <w:lang w:val="en-US"/>
         </w:rPr>
         <w:t>Lots of time wasted onto manual object notation transcription</w:t>
@@ -551,12 +337,11 @@
     </w:p>
     <w:p>
       <w:pPr>
-        <w:pStyle w:val="a5"/>
-        <w:ind w:left="1068"/>
-        <w:rPr>
-          <w:rFonts w:ascii="Times New Roman" w:hAnsi="Times New Roman" w:cs="Times New Roman"/>
-          <w:sz w:val="24"/>
-          <w:szCs w:val="36"/>
+        <w:ind w:left="708"/>
+        <w:rPr>
+          <w:rFonts w:ascii="Times New Roman" w:hAnsi="Times New Roman" w:cs="Times New Roman"/>
+          <w:sz w:val="24"/>
+          <w:szCs w:val="24"/>
           <w:lang w:val="en-US"/>
         </w:rPr>
       </w:pPr>
@@ -566,19 +351,19 @@
         <w:pStyle w:val="a5"/>
         <w:numPr>
           <w:ilvl w:val="0"/>
-          <w:numId w:val="2"/>
+          <w:numId w:val="10"/>
         </w:numPr>
         <w:rPr>
           <w:rFonts w:ascii="Times New Roman" w:hAnsi="Times New Roman" w:cs="Times New Roman"/>
-          <w:sz w:val="28"/>
-          <w:szCs w:val="24"/>
-          <w:lang w:val="en-US"/>
-        </w:rPr>
-      </w:pPr>
-      <w:r>
-        <w:rPr>
-          <w:rFonts w:ascii="Times New Roman" w:hAnsi="Times New Roman" w:cs="Times New Roman"/>
-          <w:sz w:val="28"/>
+          <w:sz w:val="24"/>
+          <w:szCs w:val="24"/>
+          <w:lang w:val="en-US"/>
+        </w:rPr>
+      </w:pPr>
+      <w:r>
+        <w:rPr>
+          <w:rFonts w:ascii="Times New Roman" w:hAnsi="Times New Roman" w:cs="Times New Roman"/>
+          <w:sz w:val="24"/>
           <w:szCs w:val="24"/>
           <w:lang w:val="en-US"/>
         </w:rPr>
@@ -626,8 +411,6 @@
       <w:r>
         <w:rPr>
           <w:rFonts w:ascii="Times New Roman" w:hAnsi="Times New Roman" w:cs="Times New Roman"/>
-          <w:b/>
-          <w:bCs/>
           <w:sz w:val="24"/>
           <w:szCs w:val="24"/>
           <w:lang w:val="en-US"/>
@@ -638,8 +421,6 @@
       <w:r>
         <w:rPr>
           <w:rFonts w:ascii="Times New Roman" w:hAnsi="Times New Roman" w:cs="Times New Roman"/>
-          <w:b/>
-          <w:bCs/>
           <w:sz w:val="24"/>
           <w:szCs w:val="24"/>
           <w:lang w:val="en-US"/>
@@ -658,8 +439,6 @@
       <w:r>
         <w:rPr>
           <w:rFonts w:ascii="Times New Roman" w:hAnsi="Times New Roman" w:cs="Times New Roman"/>
-          <w:b/>
-          <w:bCs/>
           <w:sz w:val="24"/>
           <w:szCs w:val="24"/>
           <w:lang w:val="en-US"/>
@@ -669,8 +448,6 @@
       <w:r>
         <w:rPr>
           <w:rFonts w:ascii="Times New Roman" w:hAnsi="Times New Roman" w:cs="Times New Roman"/>
-          <w:b/>
-          <w:bCs/>
           <w:sz w:val="24"/>
           <w:szCs w:val="24"/>
           <w:lang w:val="en-US"/>
@@ -689,16 +466,19 @@
     </w:p>
     <w:p>
       <w:pPr>
-        <w:pStyle w:val="Default"/>
-        <w:ind w:firstLine="708"/>
-        <w:rPr>
-          <w:rFonts w:ascii="Times New Roman" w:hAnsi="Times New Roman" w:cs="Times New Roman"/>
-          <w:lang w:val="en-US"/>
-        </w:rPr>
-      </w:pPr>
-      <w:r>
-        <w:rPr>
-          <w:rFonts w:ascii="Times New Roman" w:hAnsi="Times New Roman" w:cs="Times New Roman"/>
+        <w:ind w:left="708"/>
+        <w:rPr>
+          <w:rFonts w:ascii="Times New Roman" w:hAnsi="Times New Roman" w:cs="Times New Roman"/>
+          <w:sz w:val="24"/>
+          <w:szCs w:val="24"/>
+          <w:lang w:val="en-US"/>
+        </w:rPr>
+      </w:pPr>
+      <w:r>
+        <w:rPr>
+          <w:rFonts w:ascii="Times New Roman" w:hAnsi="Times New Roman" w:cs="Times New Roman"/>
+          <w:sz w:val="24"/>
+          <w:szCs w:val="24"/>
           <w:lang w:val="en-US"/>
         </w:rPr>
         <w:t>Such a u</w:t>
@@ -706,6 +486,8 @@
       <w:r>
         <w:rPr>
           <w:rFonts w:ascii="Times New Roman" w:hAnsi="Times New Roman" w:cs="Times New Roman"/>
+          <w:sz w:val="24"/>
+          <w:szCs w:val="24"/>
           <w:lang w:val="en-US"/>
         </w:rPr>
         <w:t xml:space="preserve">niversal tool </w:t>
@@ -713,6 +495,8 @@
       <w:r>
         <w:rPr>
           <w:rFonts w:ascii="Times New Roman" w:hAnsi="Times New Roman" w:cs="Times New Roman"/>
+          <w:sz w:val="24"/>
+          <w:szCs w:val="24"/>
           <w:lang w:val="en-US"/>
         </w:rPr>
         <w:t>should</w:t>
@@ -720,6 +504,8 @@
       <w:r>
         <w:rPr>
           <w:rFonts w:ascii="Times New Roman" w:hAnsi="Times New Roman" w:cs="Times New Roman"/>
+          <w:sz w:val="24"/>
+          <w:szCs w:val="24"/>
           <w:lang w:val="en-US"/>
         </w:rPr>
         <w:t xml:space="preserve">: </w:t>
@@ -727,29 +513,34 @@
     </w:p>
     <w:p>
       <w:pPr>
-        <w:pStyle w:val="Default"/>
-        <w:ind w:firstLine="708"/>
-        <w:rPr>
-          <w:rFonts w:ascii="Times New Roman" w:hAnsi="Times New Roman" w:cs="Times New Roman"/>
+        <w:ind w:left="708"/>
+        <w:rPr>
+          <w:rFonts w:ascii="Times New Roman" w:hAnsi="Times New Roman" w:cs="Times New Roman"/>
+          <w:sz w:val="24"/>
+          <w:szCs w:val="24"/>
           <w:lang w:val="en-US"/>
         </w:rPr>
       </w:pPr>
     </w:p>
     <w:p>
       <w:pPr>
-        <w:pStyle w:val="Default"/>
+        <w:pStyle w:val="a5"/>
         <w:numPr>
           <w:ilvl w:val="0"/>
-          <w:numId w:val="3"/>
+          <w:numId w:val="8"/>
         </w:numPr>
         <w:rPr>
           <w:rFonts w:ascii="Times New Roman" w:hAnsi="Times New Roman" w:cs="Times New Roman"/>
-          <w:lang w:val="en-US"/>
-        </w:rPr>
-      </w:pPr>
-      <w:r>
-        <w:rPr>
-          <w:rFonts w:ascii="Times New Roman" w:hAnsi="Times New Roman" w:cs="Times New Roman"/>
+          <w:sz w:val="24"/>
+          <w:szCs w:val="24"/>
+          <w:lang w:val="en-US"/>
+        </w:rPr>
+      </w:pPr>
+      <w:r>
+        <w:rPr>
+          <w:rFonts w:ascii="Times New Roman" w:hAnsi="Times New Roman" w:cs="Times New Roman"/>
+          <w:sz w:val="24"/>
+          <w:szCs w:val="24"/>
           <w:lang w:val="en-US"/>
         </w:rPr>
         <w:t xml:space="preserve">validate each document against standard schema </w:t>
@@ -757,79 +548,207 @@
     </w:p>
     <w:p>
       <w:pPr>
-        <w:pStyle w:val="Default"/>
-        <w:rPr>
-          <w:rFonts w:ascii="Times New Roman" w:hAnsi="Times New Roman" w:cs="Times New Roman"/>
-          <w:lang w:val="en-US"/>
-        </w:rPr>
-      </w:pPr>
+        <w:pStyle w:val="a5"/>
+        <w:numPr>
+          <w:ilvl w:val="0"/>
+          <w:numId w:val="8"/>
+        </w:numPr>
+        <w:rPr>
+          <w:rFonts w:ascii="Times New Roman" w:hAnsi="Times New Roman" w:cs="Times New Roman"/>
+          <w:sz w:val="24"/>
+          <w:szCs w:val="24"/>
+          <w:lang w:val="en-US"/>
+        </w:rPr>
+      </w:pPr>
+      <w:r>
+        <w:rPr>
+          <w:rFonts w:ascii="Times New Roman" w:hAnsi="Times New Roman" w:cs="Times New Roman"/>
+          <w:sz w:val="24"/>
+          <w:szCs w:val="24"/>
+          <w:lang w:val="en-US"/>
+        </w:rPr>
+        <w:t>match</w:t>
+      </w:r>
+      <w:r>
+        <w:rPr>
+          <w:rFonts w:ascii="Times New Roman" w:hAnsi="Times New Roman" w:cs="Times New Roman"/>
+          <w:sz w:val="24"/>
+          <w:szCs w:val="24"/>
+          <w:lang w:val="en-US"/>
+        </w:rPr>
+        <w:t xml:space="preserve"> each entity of the document to a respectful entity of another document if possible according to ontology</w:t>
+      </w:r>
     </w:p>
     <w:p>
       <w:pPr>
-        <w:pStyle w:val="Default"/>
+        <w:pStyle w:val="a5"/>
         <w:numPr>
           <w:ilvl w:val="0"/>
-          <w:numId w:val="3"/>
+          <w:numId w:val="8"/>
         </w:numPr>
         <w:rPr>
           <w:rFonts w:ascii="Times New Roman" w:hAnsi="Times New Roman" w:cs="Times New Roman"/>
-          <w:lang w:val="en-US"/>
-        </w:rPr>
-      </w:pPr>
-      <w:r>
-        <w:rPr>
-          <w:rFonts w:ascii="Times New Roman" w:hAnsi="Times New Roman" w:cs="Times New Roman"/>
-          <w:lang w:val="en-US"/>
-        </w:rPr>
-        <w:t>match</w:t>
-      </w:r>
-      <w:r>
-        <w:rPr>
-          <w:rFonts w:ascii="Times New Roman" w:hAnsi="Times New Roman" w:cs="Times New Roman"/>
-          <w:lang w:val="en-US"/>
-        </w:rPr>
-        <w:t xml:space="preserve"> each entity of the document to a respectful entity of another document if possible according to ontology</w:t>
+          <w:sz w:val="24"/>
+          <w:szCs w:val="24"/>
+          <w:lang w:val="en-US"/>
+        </w:rPr>
+      </w:pPr>
+      <w:r>
+        <w:rPr>
+          <w:rFonts w:ascii="Times New Roman" w:hAnsi="Times New Roman" w:cs="Times New Roman"/>
+          <w:sz w:val="24"/>
+          <w:szCs w:val="24"/>
+          <w:lang w:val="en-US"/>
+        </w:rPr>
+        <w:t>consolidate the knowledge into the new unified standard</w:t>
       </w:r>
     </w:p>
     <w:p>
       <w:pPr>
-        <w:pStyle w:val="Default"/>
-        <w:rPr>
-          <w:rFonts w:ascii="Times New Roman" w:hAnsi="Times New Roman" w:cs="Times New Roman"/>
-          <w:lang w:val="en-US"/>
+        <w:rPr>
+          <w:rFonts w:ascii="Times New Roman" w:hAnsi="Times New Roman" w:cs="Times New Roman"/>
+          <w:sz w:val="24"/>
+          <w:szCs w:val="24"/>
         </w:rPr>
       </w:pPr>
     </w:p>
     <w:p>
       <w:pPr>
-        <w:pStyle w:val="Default"/>
+        <w:pStyle w:val="a5"/>
         <w:numPr>
           <w:ilvl w:val="0"/>
-          <w:numId w:val="3"/>
+          <w:numId w:val="10"/>
         </w:numPr>
         <w:rPr>
           <w:rFonts w:ascii="Times New Roman" w:hAnsi="Times New Roman" w:cs="Times New Roman"/>
-          <w:lang w:val="en-US"/>
-        </w:rPr>
-      </w:pPr>
-      <w:r>
-        <w:rPr>
-          <w:rFonts w:ascii="Times New Roman" w:hAnsi="Times New Roman" w:cs="Times New Roman"/>
-          <w:lang w:val="en-US"/>
-        </w:rPr>
-        <w:t>consolidate the knowledge into the new unified standard</w:t>
+          <w:sz w:val="24"/>
+          <w:szCs w:val="24"/>
+        </w:rPr>
+      </w:pPr>
+      <w:r>
+        <w:rPr>
+          <w:rFonts w:ascii="Times New Roman" w:hAnsi="Times New Roman" w:cs="Times New Roman"/>
+          <w:sz w:val="24"/>
+          <w:szCs w:val="24"/>
+          <w:lang w:val="en-US"/>
+        </w:rPr>
+        <w:t>Schema</w:t>
       </w:r>
     </w:p>
     <w:p>
       <w:pPr>
-        <w:ind w:left="708"/>
-        <w:rPr>
-          <w:rFonts w:ascii="Times New Roman" w:hAnsi="Times New Roman" w:cs="Times New Roman"/>
-          <w:sz w:val="24"/>
-          <w:szCs w:val="24"/>
-          <w:lang w:val="en-US"/>
-        </w:rPr>
-      </w:pPr>
+        <w:rPr>
+          <w:rFonts w:ascii="Times New Roman" w:hAnsi="Times New Roman" w:cs="Times New Roman"/>
+          <w:sz w:val="24"/>
+          <w:szCs w:val="24"/>
+        </w:rPr>
+      </w:pPr>
+    </w:p>
+    <w:p>
+      <w:pPr>
+        <w:rPr>
+          <w:rFonts w:ascii="Times New Roman" w:hAnsi="Times New Roman" w:cs="Times New Roman"/>
+          <w:sz w:val="24"/>
+          <w:szCs w:val="24"/>
+        </w:rPr>
+      </w:pPr>
+    </w:p>
+    <w:p>
+      <w:pPr>
+        <w:rPr>
+          <w:rFonts w:ascii="Times New Roman" w:hAnsi="Times New Roman" w:cs="Times New Roman"/>
+          <w:sz w:val="24"/>
+          <w:szCs w:val="24"/>
+        </w:rPr>
+      </w:pPr>
+      <w:r>
+        <w:rPr>
+          <w:rFonts w:ascii="Times New Roman" w:hAnsi="Times New Roman" w:cs="Times New Roman"/>
+          <w:noProof/>
+          <w:sz w:val="24"/>
+          <w:szCs w:val="24"/>
+          <w:lang w:eastAsia="ru-RU"/>
+        </w:rPr>
+        <w:lastRenderedPageBreak/>
+        <w:drawing>
+          <wp:anchor distT="0" distB="0" distL="114300" distR="114300" simplePos="0" relativeHeight="251658240" behindDoc="0" locked="0" layoutInCell="1" allowOverlap="1" wp14:anchorId="657BBF80" wp14:editId="576E772D">
+            <wp:simplePos x="0" y="0"/>
+            <wp:positionH relativeFrom="column">
+              <wp:posOffset>-481374</wp:posOffset>
+            </wp:positionH>
+            <wp:positionV relativeFrom="paragraph">
+              <wp:posOffset>-279159</wp:posOffset>
+            </wp:positionV>
+            <wp:extent cx="5927725" cy="2080895"/>
+            <wp:effectExtent l="0" t="0" r="0" b="0"/>
+            <wp:wrapNone/>
+            <wp:docPr id="1" name="Рисунок 1"/>
+            <wp:cNvGraphicFramePr>
+              <a:graphicFrameLocks xmlns:a="http://schemas.openxmlformats.org/drawingml/2006/main" noChangeAspect="1"/>
+            </wp:cNvGraphicFramePr>
+            <a:graphic xmlns:a="http://schemas.openxmlformats.org/drawingml/2006/main">
+              <a:graphicData uri="http://schemas.openxmlformats.org/drawingml/2006/picture">
+                <pic:pic xmlns:pic="http://schemas.openxmlformats.org/drawingml/2006/picture">
+                  <pic:nvPicPr>
+                    <pic:cNvPr id="0" name="Picture 1"/>
+                    <pic:cNvPicPr>
+                      <a:picLocks noChangeAspect="1" noChangeArrowheads="1"/>
+                    </pic:cNvPicPr>
+                  </pic:nvPicPr>
+                  <pic:blipFill>
+                    <a:blip r:embed="rId5" cstate="print">
+                      <a:extLst>
+                        <a:ext uri="{28A0092B-C50C-407E-A947-70E740481C1C}">
+                          <a14:useLocalDpi xmlns:a14="http://schemas.microsoft.com/office/drawing/2010/main" val="0"/>
+                        </a:ext>
+                      </a:extLst>
+                    </a:blip>
+                    <a:srcRect/>
+                    <a:stretch>
+                      <a:fillRect/>
+                    </a:stretch>
+                  </pic:blipFill>
+                  <pic:spPr bwMode="auto">
+                    <a:xfrm>
+                      <a:off x="0" y="0"/>
+                      <a:ext cx="5927725" cy="2080895"/>
+                    </a:xfrm>
+                    <a:prstGeom prst="rect">
+                      <a:avLst/>
+                    </a:prstGeom>
+                    <a:noFill/>
+                    <a:ln>
+                      <a:noFill/>
+                    </a:ln>
+                  </pic:spPr>
+                </pic:pic>
+              </a:graphicData>
+            </a:graphic>
+          </wp:anchor>
+        </w:drawing>
+      </w:r>
+    </w:p>
+    <w:p>
+      <w:pPr>
+        <w:rPr>
+          <w:rFonts w:ascii="Times New Roman" w:hAnsi="Times New Roman" w:cs="Times New Roman"/>
+          <w:sz w:val="24"/>
+          <w:szCs w:val="24"/>
+        </w:rPr>
+      </w:pPr>
+    </w:p>
+    <w:p>
+      <w:pPr>
+        <w:pStyle w:val="a5"/>
+        <w:ind w:left="1068"/>
+        <w:rPr>
+          <w:rFonts w:ascii="Times New Roman" w:hAnsi="Times New Roman" w:cs="Times New Roman"/>
+          <w:sz w:val="24"/>
+          <w:szCs w:val="24"/>
+        </w:rPr>
+      </w:pPr>
+      <w:bookmarkStart w:id="0" w:name="_GoBack"/>
+      <w:bookmarkEnd w:id="0"/>
     </w:p>
     <w:sectPr>
       <w:pgSz w:w="11906" w:h="16838"/>
@@ -844,6 +763,232 @@
 <file path=word/numbering.xml><?xml version="1.0" encoding="utf-8"?>
 <w:numbering xmlns:wpc="http://schemas.microsoft.com/office/word/2010/wordprocessingCanvas" xmlns:mc="http://schemas.openxmlformats.org/markup-compatibility/2006" xmlns:o="urn:schemas-microsoft-com:office:office" xmlns:r="http://schemas.openxmlformats.org/officeDocument/2006/relationships" xmlns:m="http://schemas.openxmlformats.org/officeDocument/2006/math" xmlns:v="urn:schemas-microsoft-com:vml" xmlns:wp14="http://schemas.microsoft.com/office/word/2010/wordprocessingDrawing" xmlns:wp="http://schemas.openxmlformats.org/drawingml/2006/wordprocessingDrawing" xmlns:w10="urn:schemas-microsoft-com:office:word" xmlns:w="http://schemas.openxmlformats.org/wordprocessingml/2006/main" xmlns:w14="http://schemas.microsoft.com/office/word/2010/wordml" xmlns:w15="http://schemas.microsoft.com/office/word/2012/wordml" xmlns:wpg="http://schemas.microsoft.com/office/word/2010/wordprocessingGroup" xmlns:wpi="http://schemas.microsoft.com/office/word/2010/wordprocessingInk" xmlns:wne="http://schemas.microsoft.com/office/word/2006/wordml" xmlns:wps="http://schemas.microsoft.com/office/word/2010/wordprocessingShape" mc:Ignorable="w14 w15 wp14">
   <w:abstractNum w:abstractNumId="0">
+    <w:nsid w:val="00A4427F"/>
+    <w:multiLevelType w:val="hybridMultilevel"/>
+    <w:tmpl w:val="82E4C69A"/>
+    <w:lvl w:ilvl="0" w:tplc="04190001">
+      <w:start w:val="1"/>
+      <w:numFmt w:val="bullet"/>
+      <w:lvlText w:val=""/>
+      <w:lvlJc w:val="left"/>
+      <w:pPr>
+        <w:ind w:left="1428" w:hanging="360"/>
+      </w:pPr>
+      <w:rPr>
+        <w:rFonts w:ascii="Symbol" w:hAnsi="Symbol" w:hint="default"/>
+      </w:rPr>
+    </w:lvl>
+    <w:lvl w:ilvl="1" w:tplc="04190003" w:tentative="1">
+      <w:start w:val="1"/>
+      <w:numFmt w:val="bullet"/>
+      <w:lvlText w:val="o"/>
+      <w:lvlJc w:val="left"/>
+      <w:pPr>
+        <w:ind w:left="2148" w:hanging="360"/>
+      </w:pPr>
+      <w:rPr>
+        <w:rFonts w:ascii="Courier New" w:hAnsi="Courier New" w:cs="Courier New" w:hint="default"/>
+      </w:rPr>
+    </w:lvl>
+    <w:lvl w:ilvl="2" w:tplc="04190005" w:tentative="1">
+      <w:start w:val="1"/>
+      <w:numFmt w:val="bullet"/>
+      <w:lvlText w:val=""/>
+      <w:lvlJc w:val="left"/>
+      <w:pPr>
+        <w:ind w:left="2868" w:hanging="360"/>
+      </w:pPr>
+      <w:rPr>
+        <w:rFonts w:ascii="Wingdings" w:hAnsi="Wingdings" w:hint="default"/>
+      </w:rPr>
+    </w:lvl>
+    <w:lvl w:ilvl="3" w:tplc="04190001" w:tentative="1">
+      <w:start w:val="1"/>
+      <w:numFmt w:val="bullet"/>
+      <w:lvlText w:val=""/>
+      <w:lvlJc w:val="left"/>
+      <w:pPr>
+        <w:ind w:left="3588" w:hanging="360"/>
+      </w:pPr>
+      <w:rPr>
+        <w:rFonts w:ascii="Symbol" w:hAnsi="Symbol" w:hint="default"/>
+      </w:rPr>
+    </w:lvl>
+    <w:lvl w:ilvl="4" w:tplc="04190003" w:tentative="1">
+      <w:start w:val="1"/>
+      <w:numFmt w:val="bullet"/>
+      <w:lvlText w:val="o"/>
+      <w:lvlJc w:val="left"/>
+      <w:pPr>
+        <w:ind w:left="4308" w:hanging="360"/>
+      </w:pPr>
+      <w:rPr>
+        <w:rFonts w:ascii="Courier New" w:hAnsi="Courier New" w:cs="Courier New" w:hint="default"/>
+      </w:rPr>
+    </w:lvl>
+    <w:lvl w:ilvl="5" w:tplc="04190005" w:tentative="1">
+      <w:start w:val="1"/>
+      <w:numFmt w:val="bullet"/>
+      <w:lvlText w:val=""/>
+      <w:lvlJc w:val="left"/>
+      <w:pPr>
+        <w:ind w:left="5028" w:hanging="360"/>
+      </w:pPr>
+      <w:rPr>
+        <w:rFonts w:ascii="Wingdings" w:hAnsi="Wingdings" w:hint="default"/>
+      </w:rPr>
+    </w:lvl>
+    <w:lvl w:ilvl="6" w:tplc="04190001" w:tentative="1">
+      <w:start w:val="1"/>
+      <w:numFmt w:val="bullet"/>
+      <w:lvlText w:val=""/>
+      <w:lvlJc w:val="left"/>
+      <w:pPr>
+        <w:ind w:left="5748" w:hanging="360"/>
+      </w:pPr>
+      <w:rPr>
+        <w:rFonts w:ascii="Symbol" w:hAnsi="Symbol" w:hint="default"/>
+      </w:rPr>
+    </w:lvl>
+    <w:lvl w:ilvl="7" w:tplc="04190003" w:tentative="1">
+      <w:start w:val="1"/>
+      <w:numFmt w:val="bullet"/>
+      <w:lvlText w:val="o"/>
+      <w:lvlJc w:val="left"/>
+      <w:pPr>
+        <w:ind w:left="6468" w:hanging="360"/>
+      </w:pPr>
+      <w:rPr>
+        <w:rFonts w:ascii="Courier New" w:hAnsi="Courier New" w:cs="Courier New" w:hint="default"/>
+      </w:rPr>
+    </w:lvl>
+    <w:lvl w:ilvl="8" w:tplc="04190005" w:tentative="1">
+      <w:start w:val="1"/>
+      <w:numFmt w:val="bullet"/>
+      <w:lvlText w:val=""/>
+      <w:lvlJc w:val="left"/>
+      <w:pPr>
+        <w:ind w:left="7188" w:hanging="360"/>
+      </w:pPr>
+      <w:rPr>
+        <w:rFonts w:ascii="Wingdings" w:hAnsi="Wingdings" w:hint="default"/>
+      </w:rPr>
+    </w:lvl>
+  </w:abstractNum>
+  <w:abstractNum w:abstractNumId="1">
+    <w:nsid w:val="23AB0F94"/>
+    <w:multiLevelType w:val="hybridMultilevel"/>
+    <w:tmpl w:val="B7F83154"/>
+    <w:lvl w:ilvl="0" w:tplc="04190001">
+      <w:start w:val="1"/>
+      <w:numFmt w:val="bullet"/>
+      <w:lvlText w:val=""/>
+      <w:lvlJc w:val="left"/>
+      <w:pPr>
+        <w:ind w:left="720" w:hanging="360"/>
+      </w:pPr>
+      <w:rPr>
+        <w:rFonts w:ascii="Symbol" w:hAnsi="Symbol" w:hint="default"/>
+      </w:rPr>
+    </w:lvl>
+    <w:lvl w:ilvl="1" w:tplc="04190003" w:tentative="1">
+      <w:start w:val="1"/>
+      <w:numFmt w:val="bullet"/>
+      <w:lvlText w:val="o"/>
+      <w:lvlJc w:val="left"/>
+      <w:pPr>
+        <w:ind w:left="1440" w:hanging="360"/>
+      </w:pPr>
+      <w:rPr>
+        <w:rFonts w:ascii="Courier New" w:hAnsi="Courier New" w:cs="Courier New" w:hint="default"/>
+      </w:rPr>
+    </w:lvl>
+    <w:lvl w:ilvl="2" w:tplc="04190005" w:tentative="1">
+      <w:start w:val="1"/>
+      <w:numFmt w:val="bullet"/>
+      <w:lvlText w:val=""/>
+      <w:lvlJc w:val="left"/>
+      <w:pPr>
+        <w:ind w:left="2160" w:hanging="360"/>
+      </w:pPr>
+      <w:rPr>
+        <w:rFonts w:ascii="Wingdings" w:hAnsi="Wingdings" w:hint="default"/>
+      </w:rPr>
+    </w:lvl>
+    <w:lvl w:ilvl="3" w:tplc="04190001" w:tentative="1">
+      <w:start w:val="1"/>
+      <w:numFmt w:val="bullet"/>
+      <w:lvlText w:val=""/>
+      <w:lvlJc w:val="left"/>
+      <w:pPr>
+        <w:ind w:left="2880" w:hanging="360"/>
+      </w:pPr>
+      <w:rPr>
+        <w:rFonts w:ascii="Symbol" w:hAnsi="Symbol" w:hint="default"/>
+      </w:rPr>
+    </w:lvl>
+    <w:lvl w:ilvl="4" w:tplc="04190003" w:tentative="1">
+      <w:start w:val="1"/>
+      <w:numFmt w:val="bullet"/>
+      <w:lvlText w:val="o"/>
+      <w:lvlJc w:val="left"/>
+      <w:pPr>
+        <w:ind w:left="3600" w:hanging="360"/>
+      </w:pPr>
+      <w:rPr>
+        <w:rFonts w:ascii="Courier New" w:hAnsi="Courier New" w:cs="Courier New" w:hint="default"/>
+      </w:rPr>
+    </w:lvl>
+    <w:lvl w:ilvl="5" w:tplc="04190005" w:tentative="1">
+      <w:start w:val="1"/>
+      <w:numFmt w:val="bullet"/>
+      <w:lvlText w:val=""/>
+      <w:lvlJc w:val="left"/>
+      <w:pPr>
+        <w:ind w:left="4320" w:hanging="360"/>
+      </w:pPr>
+      <w:rPr>
+        <w:rFonts w:ascii="Wingdings" w:hAnsi="Wingdings" w:hint="default"/>
+      </w:rPr>
+    </w:lvl>
+    <w:lvl w:ilvl="6" w:tplc="04190001" w:tentative="1">
+      <w:start w:val="1"/>
+      <w:numFmt w:val="bullet"/>
+      <w:lvlText w:val=""/>
+      <w:lvlJc w:val="left"/>
+      <w:pPr>
+        <w:ind w:left="5040" w:hanging="360"/>
+      </w:pPr>
+      <w:rPr>
+        <w:rFonts w:ascii="Symbol" w:hAnsi="Symbol" w:hint="default"/>
+      </w:rPr>
+    </w:lvl>
+    <w:lvl w:ilvl="7" w:tplc="04190003" w:tentative="1">
+      <w:start w:val="1"/>
+      <w:numFmt w:val="bullet"/>
+      <w:lvlText w:val="o"/>
+      <w:lvlJc w:val="left"/>
+      <w:pPr>
+        <w:ind w:left="5760" w:hanging="360"/>
+      </w:pPr>
+      <w:rPr>
+        <w:rFonts w:ascii="Courier New" w:hAnsi="Courier New" w:cs="Courier New" w:hint="default"/>
+      </w:rPr>
+    </w:lvl>
+    <w:lvl w:ilvl="8" w:tplc="04190005" w:tentative="1">
+      <w:start w:val="1"/>
+      <w:numFmt w:val="bullet"/>
+      <w:lvlText w:val=""/>
+      <w:lvlJc w:val="left"/>
+      <w:pPr>
+        <w:ind w:left="6480" w:hanging="360"/>
+      </w:pPr>
+      <w:rPr>
+        <w:rFonts w:ascii="Wingdings" w:hAnsi="Wingdings" w:hint="default"/>
+      </w:rPr>
+    </w:lvl>
+  </w:abstractNum>
+  <w:abstractNum w:abstractNumId="2">
     <w:nsid w:val="295B3C36"/>
     <w:multiLevelType w:val="hybridMultilevel"/>
     <w:tmpl w:val="60E47752"/>
@@ -957,7 +1102,96 @@
       </w:rPr>
     </w:lvl>
   </w:abstractNum>
-  <w:abstractNum w:abstractNumId="1">
+  <w:abstractNum w:abstractNumId="3">
+    <w:nsid w:val="42795D9E"/>
+    <w:multiLevelType w:val="hybridMultilevel"/>
+    <w:tmpl w:val="78C8EC12"/>
+    <w:lvl w:ilvl="0" w:tplc="E326E616">
+      <w:start w:val="1"/>
+      <w:numFmt w:val="decimal"/>
+      <w:lvlText w:val="%1)"/>
+      <w:lvlJc w:val="left"/>
+      <w:pPr>
+        <w:ind w:left="1068" w:hanging="360"/>
+      </w:pPr>
+      <w:rPr>
+        <w:rFonts w:hint="default"/>
+      </w:rPr>
+    </w:lvl>
+    <w:lvl w:ilvl="1" w:tplc="04190019" w:tentative="1">
+      <w:start w:val="1"/>
+      <w:numFmt w:val="lowerLetter"/>
+      <w:lvlText w:val="%2."/>
+      <w:lvlJc w:val="left"/>
+      <w:pPr>
+        <w:ind w:left="1788" w:hanging="360"/>
+      </w:pPr>
+    </w:lvl>
+    <w:lvl w:ilvl="2" w:tplc="0419001B" w:tentative="1">
+      <w:start w:val="1"/>
+      <w:numFmt w:val="lowerRoman"/>
+      <w:lvlText w:val="%3."/>
+      <w:lvlJc w:val="right"/>
+      <w:pPr>
+        <w:ind w:left="2508" w:hanging="180"/>
+      </w:pPr>
+    </w:lvl>
+    <w:lvl w:ilvl="3" w:tplc="0419000F" w:tentative="1">
+      <w:start w:val="1"/>
+      <w:numFmt w:val="decimal"/>
+      <w:lvlText w:val="%4."/>
+      <w:lvlJc w:val="left"/>
+      <w:pPr>
+        <w:ind w:left="3228" w:hanging="360"/>
+      </w:pPr>
+    </w:lvl>
+    <w:lvl w:ilvl="4" w:tplc="04190019" w:tentative="1">
+      <w:start w:val="1"/>
+      <w:numFmt w:val="lowerLetter"/>
+      <w:lvlText w:val="%5."/>
+      <w:lvlJc w:val="left"/>
+      <w:pPr>
+        <w:ind w:left="3948" w:hanging="360"/>
+      </w:pPr>
+    </w:lvl>
+    <w:lvl w:ilvl="5" w:tplc="0419001B" w:tentative="1">
+      <w:start w:val="1"/>
+      <w:numFmt w:val="lowerRoman"/>
+      <w:lvlText w:val="%6."/>
+      <w:lvlJc w:val="right"/>
+      <w:pPr>
+        <w:ind w:left="4668" w:hanging="180"/>
+      </w:pPr>
+    </w:lvl>
+    <w:lvl w:ilvl="6" w:tplc="0419000F" w:tentative="1">
+      <w:start w:val="1"/>
+      <w:numFmt w:val="decimal"/>
+      <w:lvlText w:val="%7."/>
+      <w:lvlJc w:val="left"/>
+      <w:pPr>
+        <w:ind w:left="5388" w:hanging="360"/>
+      </w:pPr>
+    </w:lvl>
+    <w:lvl w:ilvl="7" w:tplc="04190019" w:tentative="1">
+      <w:start w:val="1"/>
+      <w:numFmt w:val="lowerLetter"/>
+      <w:lvlText w:val="%8."/>
+      <w:lvlJc w:val="left"/>
+      <w:pPr>
+        <w:ind w:left="6108" w:hanging="360"/>
+      </w:pPr>
+    </w:lvl>
+    <w:lvl w:ilvl="8" w:tplc="0419001B" w:tentative="1">
+      <w:start w:val="1"/>
+      <w:numFmt w:val="lowerRoman"/>
+      <w:lvlText w:val="%9."/>
+      <w:lvlJc w:val="right"/>
+      <w:pPr>
+        <w:ind w:left="6828" w:hanging="180"/>
+      </w:pPr>
+    </w:lvl>
+  </w:abstractNum>
+  <w:abstractNum w:abstractNumId="4">
     <w:nsid w:val="4B204095"/>
     <w:multiLevelType w:val="hybridMultilevel"/>
     <w:tmpl w:val="4D808200"/>
@@ -1046,7 +1280,7 @@
       </w:pPr>
     </w:lvl>
   </w:abstractNum>
-  <w:abstractNum w:abstractNumId="2">
+  <w:abstractNum w:abstractNumId="5">
     <w:nsid w:val="63AA36BE"/>
     <w:multiLevelType w:val="hybridMultilevel"/>
     <w:tmpl w:val="F398979E"/>
@@ -1159,7 +1393,120 @@
       </w:rPr>
     </w:lvl>
   </w:abstractNum>
-  <w:abstractNum w:abstractNumId="3">
+  <w:abstractNum w:abstractNumId="6">
+    <w:nsid w:val="6AA04231"/>
+    <w:multiLevelType w:val="hybridMultilevel"/>
+    <w:tmpl w:val="0D40C32A"/>
+    <w:lvl w:ilvl="0" w:tplc="04190001">
+      <w:start w:val="1"/>
+      <w:numFmt w:val="bullet"/>
+      <w:lvlText w:val=""/>
+      <w:lvlJc w:val="left"/>
+      <w:pPr>
+        <w:ind w:left="1428" w:hanging="360"/>
+      </w:pPr>
+      <w:rPr>
+        <w:rFonts w:ascii="Symbol" w:hAnsi="Symbol" w:hint="default"/>
+      </w:rPr>
+    </w:lvl>
+    <w:lvl w:ilvl="1" w:tplc="04190003" w:tentative="1">
+      <w:start w:val="1"/>
+      <w:numFmt w:val="bullet"/>
+      <w:lvlText w:val="o"/>
+      <w:lvlJc w:val="left"/>
+      <w:pPr>
+        <w:ind w:left="2148" w:hanging="360"/>
+      </w:pPr>
+      <w:rPr>
+        <w:rFonts w:ascii="Courier New" w:hAnsi="Courier New" w:cs="Courier New" w:hint="default"/>
+      </w:rPr>
+    </w:lvl>
+    <w:lvl w:ilvl="2" w:tplc="04190005" w:tentative="1">
+      <w:start w:val="1"/>
+      <w:numFmt w:val="bullet"/>
+      <w:lvlText w:val=""/>
+      <w:lvlJc w:val="left"/>
+      <w:pPr>
+        <w:ind w:left="2868" w:hanging="360"/>
+      </w:pPr>
+      <w:rPr>
+        <w:rFonts w:ascii="Wingdings" w:hAnsi="Wingdings" w:hint="default"/>
+      </w:rPr>
+    </w:lvl>
+    <w:lvl w:ilvl="3" w:tplc="04190001" w:tentative="1">
+      <w:start w:val="1"/>
+      <w:numFmt w:val="bullet"/>
+      <w:lvlText w:val=""/>
+      <w:lvlJc w:val="left"/>
+      <w:pPr>
+        <w:ind w:left="3588" w:hanging="360"/>
+      </w:pPr>
+      <w:rPr>
+        <w:rFonts w:ascii="Symbol" w:hAnsi="Symbol" w:hint="default"/>
+      </w:rPr>
+    </w:lvl>
+    <w:lvl w:ilvl="4" w:tplc="04190003" w:tentative="1">
+      <w:start w:val="1"/>
+      <w:numFmt w:val="bullet"/>
+      <w:lvlText w:val="o"/>
+      <w:lvlJc w:val="left"/>
+      <w:pPr>
+        <w:ind w:left="4308" w:hanging="360"/>
+      </w:pPr>
+      <w:rPr>
+        <w:rFonts w:ascii="Courier New" w:hAnsi="Courier New" w:cs="Courier New" w:hint="default"/>
+      </w:rPr>
+    </w:lvl>
+    <w:lvl w:ilvl="5" w:tplc="04190005" w:tentative="1">
+      <w:start w:val="1"/>
+      <w:numFmt w:val="bullet"/>
+      <w:lvlText w:val=""/>
+      <w:lvlJc w:val="left"/>
+      <w:pPr>
+        <w:ind w:left="5028" w:hanging="360"/>
+      </w:pPr>
+      <w:rPr>
+        <w:rFonts w:ascii="Wingdings" w:hAnsi="Wingdings" w:hint="default"/>
+      </w:rPr>
+    </w:lvl>
+    <w:lvl w:ilvl="6" w:tplc="04190001" w:tentative="1">
+      <w:start w:val="1"/>
+      <w:numFmt w:val="bullet"/>
+      <w:lvlText w:val=""/>
+      <w:lvlJc w:val="left"/>
+      <w:pPr>
+        <w:ind w:left="5748" w:hanging="360"/>
+      </w:pPr>
+      <w:rPr>
+        <w:rFonts w:ascii="Symbol" w:hAnsi="Symbol" w:hint="default"/>
+      </w:rPr>
+    </w:lvl>
+    <w:lvl w:ilvl="7" w:tplc="04190003" w:tentative="1">
+      <w:start w:val="1"/>
+      <w:numFmt w:val="bullet"/>
+      <w:lvlText w:val="o"/>
+      <w:lvlJc w:val="left"/>
+      <w:pPr>
+        <w:ind w:left="6468" w:hanging="360"/>
+      </w:pPr>
+      <w:rPr>
+        <w:rFonts w:ascii="Courier New" w:hAnsi="Courier New" w:cs="Courier New" w:hint="default"/>
+      </w:rPr>
+    </w:lvl>
+    <w:lvl w:ilvl="8" w:tplc="04190005" w:tentative="1">
+      <w:start w:val="1"/>
+      <w:numFmt w:val="bullet"/>
+      <w:lvlText w:val=""/>
+      <w:lvlJc w:val="left"/>
+      <w:pPr>
+        <w:ind w:left="7188" w:hanging="360"/>
+      </w:pPr>
+      <w:rPr>
+        <w:rFonts w:ascii="Wingdings" w:hAnsi="Wingdings" w:hint="default"/>
+      </w:rPr>
+    </w:lvl>
+  </w:abstractNum>
+  <w:abstractNum w:abstractNumId="7">
     <w:nsid w:val="6D330A9F"/>
     <w:multiLevelType w:val="hybridMultilevel"/>
     <w:tmpl w:val="E14A7912"/>
@@ -1272,7 +1619,120 @@
       </w:rPr>
     </w:lvl>
   </w:abstractNum>
-  <w:abstractNum w:abstractNumId="4">
+  <w:abstractNum w:abstractNumId="8">
+    <w:nsid w:val="72592168"/>
+    <w:multiLevelType w:val="hybridMultilevel"/>
+    <w:tmpl w:val="7090B02E"/>
+    <w:lvl w:ilvl="0" w:tplc="04190001">
+      <w:start w:val="1"/>
+      <w:numFmt w:val="bullet"/>
+      <w:lvlText w:val=""/>
+      <w:lvlJc w:val="left"/>
+      <w:pPr>
+        <w:ind w:left="1428" w:hanging="360"/>
+      </w:pPr>
+      <w:rPr>
+        <w:rFonts w:ascii="Symbol" w:hAnsi="Symbol" w:hint="default"/>
+      </w:rPr>
+    </w:lvl>
+    <w:lvl w:ilvl="1" w:tplc="04190003" w:tentative="1">
+      <w:start w:val="1"/>
+      <w:numFmt w:val="bullet"/>
+      <w:lvlText w:val="o"/>
+      <w:lvlJc w:val="left"/>
+      <w:pPr>
+        <w:ind w:left="2148" w:hanging="360"/>
+      </w:pPr>
+      <w:rPr>
+        <w:rFonts w:ascii="Courier New" w:hAnsi="Courier New" w:cs="Courier New" w:hint="default"/>
+      </w:rPr>
+    </w:lvl>
+    <w:lvl w:ilvl="2" w:tplc="04190005" w:tentative="1">
+      <w:start w:val="1"/>
+      <w:numFmt w:val="bullet"/>
+      <w:lvlText w:val=""/>
+      <w:lvlJc w:val="left"/>
+      <w:pPr>
+        <w:ind w:left="2868" w:hanging="360"/>
+      </w:pPr>
+      <w:rPr>
+        <w:rFonts w:ascii="Wingdings" w:hAnsi="Wingdings" w:hint="default"/>
+      </w:rPr>
+    </w:lvl>
+    <w:lvl w:ilvl="3" w:tplc="04190001" w:tentative="1">
+      <w:start w:val="1"/>
+      <w:numFmt w:val="bullet"/>
+      <w:lvlText w:val=""/>
+      <w:lvlJc w:val="left"/>
+      <w:pPr>
+        <w:ind w:left="3588" w:hanging="360"/>
+      </w:pPr>
+      <w:rPr>
+        <w:rFonts w:ascii="Symbol" w:hAnsi="Symbol" w:hint="default"/>
+      </w:rPr>
+    </w:lvl>
+    <w:lvl w:ilvl="4" w:tplc="04190003" w:tentative="1">
+      <w:start w:val="1"/>
+      <w:numFmt w:val="bullet"/>
+      <w:lvlText w:val="o"/>
+      <w:lvlJc w:val="left"/>
+      <w:pPr>
+        <w:ind w:left="4308" w:hanging="360"/>
+      </w:pPr>
+      <w:rPr>
+        <w:rFonts w:ascii="Courier New" w:hAnsi="Courier New" w:cs="Courier New" w:hint="default"/>
+      </w:rPr>
+    </w:lvl>
+    <w:lvl w:ilvl="5" w:tplc="04190005" w:tentative="1">
+      <w:start w:val="1"/>
+      <w:numFmt w:val="bullet"/>
+      <w:lvlText w:val=""/>
+      <w:lvlJc w:val="left"/>
+      <w:pPr>
+        <w:ind w:left="5028" w:hanging="360"/>
+      </w:pPr>
+      <w:rPr>
+        <w:rFonts w:ascii="Wingdings" w:hAnsi="Wingdings" w:hint="default"/>
+      </w:rPr>
+    </w:lvl>
+    <w:lvl w:ilvl="6" w:tplc="04190001" w:tentative="1">
+      <w:start w:val="1"/>
+      <w:numFmt w:val="bullet"/>
+      <w:lvlText w:val=""/>
+      <w:lvlJc w:val="left"/>
+      <w:pPr>
+        <w:ind w:left="5748" w:hanging="360"/>
+      </w:pPr>
+      <w:rPr>
+        <w:rFonts w:ascii="Symbol" w:hAnsi="Symbol" w:hint="default"/>
+      </w:rPr>
+    </w:lvl>
+    <w:lvl w:ilvl="7" w:tplc="04190003" w:tentative="1">
+      <w:start w:val="1"/>
+      <w:numFmt w:val="bullet"/>
+      <w:lvlText w:val="o"/>
+      <w:lvlJc w:val="left"/>
+      <w:pPr>
+        <w:ind w:left="6468" w:hanging="360"/>
+      </w:pPr>
+      <w:rPr>
+        <w:rFonts w:ascii="Courier New" w:hAnsi="Courier New" w:cs="Courier New" w:hint="default"/>
+      </w:rPr>
+    </w:lvl>
+    <w:lvl w:ilvl="8" w:tplc="04190005" w:tentative="1">
+      <w:start w:val="1"/>
+      <w:numFmt w:val="bullet"/>
+      <w:lvlText w:val=""/>
+      <w:lvlJc w:val="left"/>
+      <w:pPr>
+        <w:ind w:left="7188" w:hanging="360"/>
+      </w:pPr>
+      <w:rPr>
+        <w:rFonts w:ascii="Wingdings" w:hAnsi="Wingdings" w:hint="default"/>
+      </w:rPr>
+    </w:lvl>
+  </w:abstractNum>
+  <w:abstractNum w:abstractNumId="9">
     <w:nsid w:val="7DB85BEE"/>
     <w:multiLevelType w:val="hybridMultilevel"/>
     <w:tmpl w:val="63704620"/>
@@ -1362,18 +1822,33 @@
     </w:lvl>
   </w:abstractNum>
   <w:num w:numId="1">
+    <w:abstractNumId w:val="4"/>
+  </w:num>
+  <w:num w:numId="2">
+    <w:abstractNumId w:val="9"/>
+  </w:num>
+  <w:num w:numId="3">
+    <w:abstractNumId w:val="5"/>
+  </w:num>
+  <w:num w:numId="4">
+    <w:abstractNumId w:val="2"/>
+  </w:num>
+  <w:num w:numId="5">
+    <w:abstractNumId w:val="7"/>
+  </w:num>
+  <w:num w:numId="6">
+    <w:abstractNumId w:val="0"/>
+  </w:num>
+  <w:num w:numId="7">
     <w:abstractNumId w:val="1"/>
   </w:num>
-  <w:num w:numId="2">
-    <w:abstractNumId w:val="4"/>
+  <w:num w:numId="8">
+    <w:abstractNumId w:val="8"/>
   </w:num>
-  <w:num w:numId="3">
-    <w:abstractNumId w:val="2"/>
+  <w:num w:numId="9">
+    <w:abstractNumId w:val="6"/>
   </w:num>
-  <w:num w:numId="4">
-    <w:abstractNumId w:val="0"/>
-  </w:num>
-  <w:num w:numId="5">
+  <w:num w:numId="10">
     <w:abstractNumId w:val="3"/>
   </w:num>
 </w:numbering>

</xml_diff>